<commit_message>
fix: server fear: reimage
</commit_message>
<xml_diff>
--- a/Diplom-Artem/Диплом Авшарян.docx
+++ b/Diplom-Artem/Диплом Авшарян.docx
@@ -5374,8 +5374,6 @@
           <w:lang w:val="ru-RU"/>
         </w:rPr>
       </w:pPr>
-      <w:bookmarkStart w:id="11" w:name="_GoBack"/>
-      <w:bookmarkEnd w:id="11"/>
       <w:r>
         <w:rPr>
           <w:rFonts w:hint="default"/>
@@ -10695,8 +10693,8 @@
         </w:rPr>
         <w:drawing>
           <wp:inline distT="0" distB="0" distL="114300" distR="114300">
-            <wp:extent cx="4878705" cy="3522345"/>
-            <wp:effectExtent l="0" t="0" r="13335" b="13335"/>
+            <wp:extent cx="3379470" cy="2439670"/>
+            <wp:effectExtent l="0" t="0" r="3810" b="13970"/>
             <wp:docPr id="34" name="Изображение 34" descr="code"/>
             <wp:cNvGraphicFramePr>
               <a:graphicFrameLocks xmlns:a="http://schemas.openxmlformats.org/drawingml/2006/main" noChangeAspect="1"/>
@@ -10719,7 +10717,7 @@
                   <pic:spPr>
                     <a:xfrm>
                       <a:off x="0" y="0"/>
-                      <a:ext cx="4878705" cy="3522345"/>
+                      <a:ext cx="3379470" cy="2439670"/>
                     </a:xfrm>
                     <a:prstGeom prst="rect">
                       <a:avLst/>
@@ -10737,7 +10735,6 @@
         <w:pStyle w:val="13"/>
         <w:bidi w:val="0"/>
         <w:rPr>
-          <w:rFonts w:hint="default"/>
           <w:lang w:val="ru-RU"/>
         </w:rPr>
       </w:pPr>
@@ -10763,7 +10760,949 @@
         <w:rPr>
           <w:lang w:val="ru-RU"/>
         </w:rPr>
-        <w:t xml:space="preserve"> Секция рекомендованных товаров</w:t>
+        <w:t xml:space="preserve"> </w:t>
+      </w:r>
+      <w:r>
+        <w:rPr>
+          <w:rFonts w:hint="default"/>
+          <w:lang w:val="ru-RU"/>
+        </w:rPr>
+        <w:t>Код с</w:t>
+      </w:r>
+      <w:r>
+        <w:rPr>
+          <w:lang w:val="ru-RU"/>
+        </w:rPr>
+        <w:t>екции</w:t>
+      </w:r>
+      <w:r>
+        <w:rPr>
+          <w:rFonts w:hint="default"/>
+          <w:lang w:val="ru-RU"/>
+        </w:rPr>
+        <w:t xml:space="preserve"> </w:t>
+      </w:r>
+      <w:r>
+        <w:rPr>
+          <w:lang w:val="ru-RU"/>
+        </w:rPr>
+        <w:t>рекомендованных товаров</w:t>
+      </w:r>
+    </w:p>
+    <w:p>
+      <w:pPr>
+        <w:pStyle w:val="12"/>
+        <w:bidi w:val="0"/>
+        <w:rPr>
+          <w:rFonts w:hint="default"/>
+          <w:lang w:val="en-US"/>
+        </w:rPr>
+      </w:pPr>
+      <w:r>
+        <w:rPr>
+          <w:rFonts w:hint="default"/>
+          <w:lang w:val="ru-RU"/>
+        </w:rPr>
+        <w:t>Блок входа. Блок входа появляется внутри шапки, через специально созданный хук</w:t>
+      </w:r>
+      <w:r>
+        <w:rPr>
+          <w:rFonts w:hint="default"/>
+          <w:lang w:val="en-US"/>
+        </w:rPr>
+        <w:t xml:space="preserve"> Portal </w:t>
+      </w:r>
+      <w:r>
+        <w:rPr>
+          <w:rFonts w:hint="default"/>
+          <w:lang w:val="ru-RU"/>
+        </w:rPr>
+        <w:t xml:space="preserve">он переносит компонент в </w:t>
+      </w:r>
+      <w:r>
+        <w:rPr>
+          <w:rFonts w:hint="default"/>
+          <w:lang w:val="en-US"/>
+        </w:rPr>
+        <w:t>html</w:t>
+      </w:r>
+      <w:r>
+        <w:rPr>
+          <w:rFonts w:hint="default"/>
+          <w:lang w:val="ru-RU"/>
+        </w:rPr>
+        <w:t xml:space="preserve"> тег </w:t>
+      </w:r>
+      <w:r>
+        <w:rPr>
+          <w:rFonts w:hint="default"/>
+          <w:lang w:val="en-US"/>
+        </w:rPr>
+        <w:t xml:space="preserve">div </w:t>
+      </w:r>
+      <w:r>
+        <w:rPr>
+          <w:rFonts w:hint="default"/>
+          <w:lang w:val="ru-RU"/>
+        </w:rPr>
+        <w:t xml:space="preserve">с </w:t>
+      </w:r>
+      <w:r>
+        <w:rPr>
+          <w:rFonts w:hint="default"/>
+          <w:lang w:val="en-US"/>
+        </w:rPr>
+        <w:t xml:space="preserve">id </w:t>
+      </w:r>
+      <w:r>
+        <w:rPr>
+          <w:rFonts w:hint="default"/>
+          <w:lang w:val="ru-RU"/>
+        </w:rPr>
+        <w:t>«</w:t>
+      </w:r>
+      <w:r>
+        <w:rPr>
+          <w:rFonts w:hint="default"/>
+          <w:lang w:val="en-US"/>
+        </w:rPr>
+        <w:t>modal</w:t>
+      </w:r>
+      <w:r>
+        <w:rPr>
+          <w:rFonts w:hint="default"/>
+          <w:lang w:val="ru-RU"/>
+        </w:rPr>
+        <w:t>»</w:t>
+      </w:r>
+      <w:r>
+        <w:rPr>
+          <w:rFonts w:hint="default"/>
+          <w:lang w:val="en-US"/>
+        </w:rPr>
+        <w:t>.</w:t>
+      </w:r>
+      <w:r>
+        <w:rPr>
+          <w:rFonts w:hint="default"/>
+          <w:lang w:val="ru-RU"/>
+        </w:rPr>
+        <w:t xml:space="preserve"> У блока внутри две формы, которые рендерятся от состояния</w:t>
+      </w:r>
+      <w:r>
+        <w:rPr>
+          <w:rFonts w:hint="default"/>
+          <w:lang w:val="en-US"/>
+        </w:rPr>
+        <w:t xml:space="preserve"> </w:t>
+      </w:r>
+      <w:r>
+        <w:rPr>
+          <w:rFonts w:hint="default"/>
+          <w:lang w:val="ru-RU"/>
+        </w:rPr>
+        <w:t>«</w:t>
+      </w:r>
+      <w:r>
+        <w:rPr>
+          <w:rFonts w:hint="default"/>
+          <w:lang w:val="en-US"/>
+        </w:rPr>
+        <w:t>enbale</w:t>
+      </w:r>
+      <w:r>
+        <w:rPr>
+          <w:rFonts w:hint="default"/>
+          <w:lang w:val="ru-RU"/>
+        </w:rPr>
+        <w:t xml:space="preserve">», если оно </w:t>
+      </w:r>
+      <w:r>
+        <w:rPr>
+          <w:rFonts w:hint="default"/>
+          <w:lang w:val="en-US"/>
+        </w:rPr>
+        <w:t xml:space="preserve">false </w:t>
+      </w:r>
+      <w:r>
+        <w:rPr>
+          <w:rFonts w:hint="default"/>
+          <w:lang w:val="ru-RU"/>
+        </w:rPr>
+        <w:t>то, появляется вход, иначе регистрация.</w:t>
+      </w:r>
+      <w:r>
+        <w:rPr>
+          <w:rFonts w:hint="default"/>
+          <w:lang w:val="en-US"/>
+        </w:rPr>
+        <w:t xml:space="preserve"> </w:t>
+      </w:r>
+      <w:r>
+        <w:rPr>
+          <w:rFonts w:hint="default"/>
+          <w:lang w:val="ru-RU"/>
+        </w:rPr>
+        <w:t xml:space="preserve">Также у блока входа есть отслеживающий хук </w:t>
+      </w:r>
+      <w:r>
+        <w:rPr>
+          <w:rFonts w:hint="default"/>
+          <w:lang w:val="en-US"/>
+        </w:rPr>
+        <w:t>useEffect</w:t>
+      </w:r>
+      <w:r>
+        <w:rPr>
+          <w:rFonts w:hint="default"/>
+          <w:lang w:val="ru-RU"/>
+        </w:rPr>
+        <w:t xml:space="preserve">, он отслеживает нажатия на экране и если пользователь нажимает не на блок и не на элемент в дата атрибутом </w:t>
+      </w:r>
+      <w:r>
+        <w:rPr>
+          <w:rFonts w:hint="default"/>
+          <w:lang w:val="en-US"/>
+        </w:rPr>
+        <w:t>data-login</w:t>
+      </w:r>
+      <w:r>
+        <w:rPr>
+          <w:rFonts w:hint="default"/>
+          <w:lang w:val="ru-RU"/>
+        </w:rPr>
+        <w:t>, код страницы на изображении 26, а код отслеживающего хука на 27</w:t>
+      </w:r>
+      <w:r>
+        <w:rPr>
+          <w:rFonts w:hint="default"/>
+          <w:lang w:val="en-US"/>
+        </w:rPr>
+        <w:t>.</w:t>
+      </w:r>
+    </w:p>
+    <w:p>
+      <w:pPr>
+        <w:pStyle w:val="12"/>
+        <w:bidi w:val="0"/>
+        <w:ind w:left="0" w:leftChars="0" w:firstLine="0" w:firstLineChars="0"/>
+        <w:jc w:val="center"/>
+        <w:rPr>
+          <w:rFonts w:hint="default"/>
+          <w:lang w:val="en-US"/>
+        </w:rPr>
+      </w:pPr>
+      <w:r>
+        <w:rPr>
+          <w:rFonts w:hint="default"/>
+          <w:lang w:val="en-US"/>
+        </w:rPr>
+        <w:drawing>
+          <wp:inline distT="0" distB="0" distL="114300" distR="114300">
+            <wp:extent cx="5102860" cy="3719195"/>
+            <wp:effectExtent l="0" t="0" r="2540" b="14605"/>
+            <wp:docPr id="18" name="Изображение 18" descr="code"/>
+            <wp:cNvGraphicFramePr>
+              <a:graphicFrameLocks xmlns:a="http://schemas.openxmlformats.org/drawingml/2006/main" noChangeAspect="1"/>
+            </wp:cNvGraphicFramePr>
+            <a:graphic xmlns:a="http://schemas.openxmlformats.org/drawingml/2006/main">
+              <a:graphicData uri="http://schemas.openxmlformats.org/drawingml/2006/picture">
+                <pic:pic xmlns:pic="http://schemas.openxmlformats.org/drawingml/2006/picture">
+                  <pic:nvPicPr>
+                    <pic:cNvPr id="18" name="Изображение 18" descr="code"/>
+                    <pic:cNvPicPr>
+                      <a:picLocks noChangeAspect="1"/>
+                    </pic:cNvPicPr>
+                  </pic:nvPicPr>
+                  <pic:blipFill>
+                    <a:blip r:embed="rId30"/>
+                    <a:stretch>
+                      <a:fillRect/>
+                    </a:stretch>
+                  </pic:blipFill>
+                  <pic:spPr>
+                    <a:xfrm>
+                      <a:off x="0" y="0"/>
+                      <a:ext cx="5102860" cy="3719195"/>
+                    </a:xfrm>
+                    <a:prstGeom prst="rect">
+                      <a:avLst/>
+                    </a:prstGeom>
+                  </pic:spPr>
+                </pic:pic>
+              </a:graphicData>
+            </a:graphic>
+          </wp:inline>
+        </w:drawing>
+      </w:r>
+    </w:p>
+    <w:p>
+      <w:pPr>
+        <w:pStyle w:val="13"/>
+        <w:bidi w:val="0"/>
+        <w:rPr>
+          <w:lang w:val="ru-RU"/>
+        </w:rPr>
+      </w:pPr>
+      <w:r>
+        <w:t xml:space="preserve">Изображение </w:t>
+      </w:r>
+      <w:r>
+        <w:fldChar w:fldCharType="begin"/>
+      </w:r>
+      <w:r>
+        <w:instrText xml:space="preserve"> SEQ Изображение \* ARABIC </w:instrText>
+      </w:r>
+      <w:r>
+        <w:fldChar w:fldCharType="separate"/>
+      </w:r>
+      <w:r>
+        <w:t>26</w:t>
+      </w:r>
+      <w:r>
+        <w:fldChar w:fldCharType="end"/>
+      </w:r>
+      <w:r>
+        <w:rPr>
+          <w:lang w:val="ru-RU"/>
+        </w:rPr>
+        <w:t xml:space="preserve"> Код блока вход</w:t>
+      </w:r>
+    </w:p>
+    <w:p>
+      <w:pPr>
+        <w:pStyle w:val="15"/>
+        <w:bidi w:val="0"/>
+        <w:rPr>
+          <w:rFonts w:hint="default"/>
+          <w:lang w:val="ru-RU"/>
+        </w:rPr>
+      </w:pPr>
+      <w:r>
+        <w:rPr>
+          <w:rFonts w:hint="default"/>
+          <w:lang w:val="ru-RU"/>
+        </w:rPr>
+        <w:drawing>
+          <wp:inline distT="0" distB="0" distL="114300" distR="114300">
+            <wp:extent cx="5581650" cy="2434590"/>
+            <wp:effectExtent l="0" t="0" r="11430" b="3810"/>
+            <wp:docPr id="21" name="Изображение 21" descr="code"/>
+            <wp:cNvGraphicFramePr>
+              <a:graphicFrameLocks xmlns:a="http://schemas.openxmlformats.org/drawingml/2006/main" noChangeAspect="1"/>
+            </wp:cNvGraphicFramePr>
+            <a:graphic xmlns:a="http://schemas.openxmlformats.org/drawingml/2006/main">
+              <a:graphicData uri="http://schemas.openxmlformats.org/drawingml/2006/picture">
+                <pic:pic xmlns:pic="http://schemas.openxmlformats.org/drawingml/2006/picture">
+                  <pic:nvPicPr>
+                    <pic:cNvPr id="21" name="Изображение 21" descr="code"/>
+                    <pic:cNvPicPr>
+                      <a:picLocks noChangeAspect="1"/>
+                    </pic:cNvPicPr>
+                  </pic:nvPicPr>
+                  <pic:blipFill>
+                    <a:blip r:embed="rId31"/>
+                    <a:stretch>
+                      <a:fillRect/>
+                    </a:stretch>
+                  </pic:blipFill>
+                  <pic:spPr>
+                    <a:xfrm>
+                      <a:off x="0" y="0"/>
+                      <a:ext cx="5581650" cy="2434590"/>
+                    </a:xfrm>
+                    <a:prstGeom prst="rect">
+                      <a:avLst/>
+                    </a:prstGeom>
+                  </pic:spPr>
+                </pic:pic>
+              </a:graphicData>
+            </a:graphic>
+          </wp:inline>
+        </w:drawing>
+      </w:r>
+    </w:p>
+    <w:p>
+      <w:pPr>
+        <w:pStyle w:val="13"/>
+        <w:bidi w:val="0"/>
+        <w:rPr>
+          <w:lang w:val="ru-RU"/>
+        </w:rPr>
+      </w:pPr>
+      <w:r>
+        <w:t xml:space="preserve">Изображение </w:t>
+      </w:r>
+      <w:r>
+        <w:fldChar w:fldCharType="begin"/>
+      </w:r>
+      <w:r>
+        <w:instrText xml:space="preserve"> SEQ Изображение \* ARABIC </w:instrText>
+      </w:r>
+      <w:r>
+        <w:fldChar w:fldCharType="separate"/>
+      </w:r>
+      <w:r>
+        <w:t>27</w:t>
+      </w:r>
+      <w:r>
+        <w:fldChar w:fldCharType="end"/>
+      </w:r>
+      <w:r>
+        <w:rPr>
+          <w:lang w:val="ru-RU"/>
+        </w:rPr>
+        <w:t xml:space="preserve"> Код закрытия блока</w:t>
+      </w:r>
+    </w:p>
+    <w:p>
+      <w:pPr>
+        <w:pStyle w:val="15"/>
+        <w:bidi w:val="0"/>
+        <w:rPr>
+          <w:rFonts w:hint="default"/>
+          <w:lang w:val="en-US"/>
+        </w:rPr>
+      </w:pPr>
+      <w:r>
+        <w:rPr>
+          <w:rFonts w:hint="default"/>
+          <w:lang w:val="en-US"/>
+        </w:rPr>
+        <w:drawing>
+          <wp:inline distT="0" distB="0" distL="114300" distR="114300">
+            <wp:extent cx="5420360" cy="2787650"/>
+            <wp:effectExtent l="0" t="0" r="5080" b="1270"/>
+            <wp:docPr id="29" name="Изображение 29" descr="code"/>
+            <wp:cNvGraphicFramePr>
+              <a:graphicFrameLocks xmlns:a="http://schemas.openxmlformats.org/drawingml/2006/main" noChangeAspect="1"/>
+            </wp:cNvGraphicFramePr>
+            <a:graphic xmlns:a="http://schemas.openxmlformats.org/drawingml/2006/main">
+              <a:graphicData uri="http://schemas.openxmlformats.org/drawingml/2006/picture">
+                <pic:pic xmlns:pic="http://schemas.openxmlformats.org/drawingml/2006/picture">
+                  <pic:nvPicPr>
+                    <pic:cNvPr id="29" name="Изображение 29" descr="code"/>
+                    <pic:cNvPicPr>
+                      <a:picLocks noChangeAspect="1"/>
+                    </pic:cNvPicPr>
+                  </pic:nvPicPr>
+                  <pic:blipFill>
+                    <a:blip r:embed="rId32"/>
+                    <a:stretch>
+                      <a:fillRect/>
+                    </a:stretch>
+                  </pic:blipFill>
+                  <pic:spPr>
+                    <a:xfrm>
+                      <a:off x="0" y="0"/>
+                      <a:ext cx="5420360" cy="2787650"/>
+                    </a:xfrm>
+                    <a:prstGeom prst="rect">
+                      <a:avLst/>
+                    </a:prstGeom>
+                  </pic:spPr>
+                </pic:pic>
+              </a:graphicData>
+            </a:graphic>
+          </wp:inline>
+        </w:drawing>
+      </w:r>
+    </w:p>
+    <w:p>
+      <w:pPr>
+        <w:pStyle w:val="13"/>
+        <w:bidi w:val="0"/>
+        <w:rPr>
+          <w:rFonts w:hint="default"/>
+          <w:lang w:val="ru-RU"/>
+        </w:rPr>
+      </w:pPr>
+      <w:r>
+        <w:t xml:space="preserve">Изображение </w:t>
+      </w:r>
+      <w:r>
+        <w:fldChar w:fldCharType="begin"/>
+      </w:r>
+      <w:r>
+        <w:instrText xml:space="preserve"> SEQ Изображение \* ARABIC </w:instrText>
+      </w:r>
+      <w:r>
+        <w:fldChar w:fldCharType="separate"/>
+      </w:r>
+      <w:r>
+        <w:t>28</w:t>
+      </w:r>
+      <w:r>
+        <w:fldChar w:fldCharType="end"/>
+      </w:r>
+      <w:r>
+        <w:rPr>
+          <w:lang w:val="ru-RU"/>
+        </w:rPr>
+        <w:t xml:space="preserve"> Хук портала</w:t>
+      </w:r>
+    </w:p>
+    <w:p>
+      <w:pPr>
+        <w:pStyle w:val="12"/>
+        <w:bidi w:val="0"/>
+        <w:rPr>
+          <w:rFonts w:hint="default"/>
+          <w:lang w:val="ru-RU"/>
+        </w:rPr>
+      </w:pPr>
+      <w:r>
+        <w:rPr>
+          <w:rFonts w:hint="default"/>
+          <w:lang w:val="ru-RU"/>
+        </w:rPr>
+        <w:t xml:space="preserve">Для входа в аккаунт использутся функция, функция вешается как событие отправки формы. То есть, когда пользователь введет данные и нажмет кнопку, на сервер отправится пост запрос, с </w:t>
+      </w:r>
+      <w:r>
+        <w:rPr>
+          <w:rFonts w:hint="default"/>
+          <w:lang w:val="en-US"/>
+        </w:rPr>
+        <w:t>body</w:t>
+      </w:r>
+      <w:r>
+        <w:rPr>
+          <w:rFonts w:hint="default"/>
+          <w:lang w:val="ru-RU"/>
+        </w:rPr>
+        <w:t>, то есть телом. Тело запроса содержит в себе логин и пароль пользователя. С помощью «</w:t>
+      </w:r>
+      <w:r>
+        <w:rPr>
+          <w:rFonts w:hint="default"/>
+          <w:lang w:val="en-US"/>
+        </w:rPr>
+        <w:t>content-type</w:t>
+      </w:r>
+      <w:r>
+        <w:rPr>
+          <w:rFonts w:hint="default"/>
+          <w:lang w:val="ru-RU"/>
+        </w:rPr>
+        <w:t xml:space="preserve">» запрос показывает о том, что его тело будет содержать </w:t>
+      </w:r>
+      <w:r>
+        <w:rPr>
+          <w:rFonts w:hint="default"/>
+          <w:lang w:val="en-US"/>
+        </w:rPr>
+        <w:t>json</w:t>
+      </w:r>
+      <w:r>
+        <w:rPr>
+          <w:rFonts w:hint="default"/>
+          <w:lang w:val="ru-RU"/>
+        </w:rPr>
+        <w:t xml:space="preserve"> контент. </w:t>
+      </w:r>
+      <w:r>
+        <w:rPr>
+          <w:rFonts w:hint="default"/>
+          <w:lang w:val="en-US"/>
+        </w:rPr>
+        <w:t xml:space="preserve">Body </w:t>
+      </w:r>
+      <w:r>
+        <w:rPr>
+          <w:rFonts w:hint="default"/>
+          <w:lang w:val="ru-RU"/>
+        </w:rPr>
+        <w:t xml:space="preserve">отправляет запрос и конвертирует его в </w:t>
+      </w:r>
+      <w:r>
+        <w:rPr>
+          <w:rFonts w:hint="default"/>
+          <w:lang w:val="en-US"/>
+        </w:rPr>
+        <w:t>json</w:t>
+      </w:r>
+      <w:r>
+        <w:rPr>
+          <w:rFonts w:hint="default"/>
+          <w:lang w:val="ru-RU"/>
+        </w:rPr>
+        <w:t>, с помощью «</w:t>
+      </w:r>
+      <w:r>
+        <w:rPr>
+          <w:rFonts w:hint="default"/>
+          <w:lang w:val="en-US"/>
+        </w:rPr>
+        <w:t>JSON.stringify</w:t>
+      </w:r>
+      <w:r>
+        <w:rPr>
+          <w:rFonts w:hint="default"/>
+          <w:lang w:val="ru-RU"/>
+        </w:rPr>
+        <w:t>»</w:t>
+      </w:r>
+      <w:r>
+        <w:rPr>
+          <w:rFonts w:hint="default"/>
+          <w:lang w:val="en-US"/>
+        </w:rPr>
+        <w:t xml:space="preserve">. </w:t>
+      </w:r>
+      <w:r>
+        <w:rPr>
+          <w:rFonts w:hint="default"/>
+          <w:lang w:val="ru-RU"/>
+        </w:rPr>
+        <w:t xml:space="preserve">Ответом на запрос прилетает токен пользователя, который мы помещаем внутрь стейт менеджера </w:t>
+      </w:r>
+      <w:r>
+        <w:rPr>
+          <w:rFonts w:hint="default"/>
+          <w:lang w:val="en-US"/>
+        </w:rPr>
+        <w:t>redux</w:t>
+      </w:r>
+      <w:r>
+        <w:rPr>
+          <w:rFonts w:hint="default"/>
+          <w:lang w:val="ru-RU"/>
+        </w:rPr>
+        <w:t>, далее помещается токен в куки файл на год выключается компонент входа и перемещается пользователь на страницу его аккаунта Изображение 28.</w:t>
+      </w:r>
+    </w:p>
+    <w:p>
+      <w:pPr>
+        <w:pStyle w:val="12"/>
+        <w:bidi w:val="0"/>
+        <w:rPr>
+          <w:rFonts w:hint="default"/>
+          <w:lang w:val="ru-RU"/>
+        </w:rPr>
+      </w:pPr>
+      <w:r>
+        <w:rPr>
+          <w:rFonts w:hint="default"/>
+          <w:lang w:val="ru-RU"/>
+        </w:rPr>
+        <w:t xml:space="preserve">Чтобы сделать отслеживание переменных в </w:t>
+      </w:r>
+      <w:r>
+        <w:rPr>
+          <w:rFonts w:hint="default"/>
+          <w:lang w:val="en-US"/>
+        </w:rPr>
+        <w:t>redux</w:t>
+      </w:r>
+      <w:r>
+        <w:rPr>
+          <w:rFonts w:hint="default"/>
+          <w:lang w:val="ru-RU"/>
+        </w:rPr>
+        <w:t xml:space="preserve"> создается папка «</w:t>
+      </w:r>
+      <w:r>
+        <w:rPr>
+          <w:rFonts w:hint="default"/>
+          <w:lang w:val="en-US"/>
+        </w:rPr>
+        <w:t>Store</w:t>
+      </w:r>
+      <w:r>
+        <w:rPr>
+          <w:rFonts w:hint="default"/>
+          <w:lang w:val="ru-RU"/>
+        </w:rPr>
+        <w:t>»</w:t>
+      </w:r>
+      <w:r>
+        <w:rPr>
+          <w:rFonts w:hint="default"/>
+          <w:lang w:val="en-US"/>
+        </w:rPr>
+        <w:t xml:space="preserve"> </w:t>
+      </w:r>
+      <w:r>
+        <w:rPr>
+          <w:rFonts w:hint="default"/>
+          <w:lang w:val="ru-RU"/>
+        </w:rPr>
+        <w:t xml:space="preserve">в ней папка </w:t>
+      </w:r>
+      <w:r>
+        <w:rPr>
+          <w:rFonts w:hint="default"/>
+          <w:lang w:val="en-US"/>
+        </w:rPr>
+        <w:t>slices</w:t>
+      </w:r>
+      <w:r>
+        <w:rPr>
+          <w:rFonts w:hint="default"/>
+          <w:lang w:val="ru-RU"/>
+        </w:rPr>
+        <w:t>. Папка «</w:t>
+      </w:r>
+      <w:r>
+        <w:rPr>
+          <w:rFonts w:hint="default"/>
+          <w:lang w:val="en-US"/>
+        </w:rPr>
+        <w:t>Slices</w:t>
+      </w:r>
+      <w:r>
+        <w:rPr>
+          <w:rFonts w:hint="default"/>
+          <w:lang w:val="ru-RU"/>
+        </w:rPr>
+        <w:t>» хранит в себе структуру массива и функции присваивания с обнулением Изображение 29.</w:t>
+      </w:r>
+      <w:r>
+        <w:rPr>
+          <w:rFonts w:hint="default"/>
+          <w:lang w:val="en-US"/>
+        </w:rPr>
+        <w:t xml:space="preserve"> </w:t>
+      </w:r>
+      <w:r>
+        <w:rPr>
+          <w:rFonts w:hint="default"/>
+          <w:lang w:val="ru-RU"/>
+        </w:rPr>
+        <w:t xml:space="preserve">В последствии Все это экспротируется через </w:t>
+      </w:r>
+      <w:r>
+        <w:rPr>
+          <w:rFonts w:hint="default"/>
+          <w:lang w:val="en-US"/>
+        </w:rPr>
+        <w:t>index.js</w:t>
+      </w:r>
+      <w:r>
+        <w:rPr>
+          <w:rFonts w:hint="default"/>
+          <w:lang w:val="ru-RU"/>
+        </w:rPr>
+        <w:t xml:space="preserve"> в папке «</w:t>
+      </w:r>
+      <w:r>
+        <w:rPr>
+          <w:rFonts w:hint="default"/>
+          <w:lang w:val="en-US"/>
+        </w:rPr>
+        <w:t>Store</w:t>
+      </w:r>
+      <w:r>
+        <w:rPr>
+          <w:rFonts w:hint="default"/>
+          <w:lang w:val="ru-RU"/>
+        </w:rPr>
+        <w:t>», который принимает эту структуру и экспортирует ее. С помощью «</w:t>
+      </w:r>
+      <w:r>
+        <w:rPr>
+          <w:rFonts w:hint="default"/>
+          <w:lang w:val="en-US"/>
+        </w:rPr>
+        <w:t>dispatch</w:t>
+      </w:r>
+      <w:r>
+        <w:rPr>
+          <w:rFonts w:hint="default"/>
+          <w:lang w:val="ru-RU"/>
+        </w:rPr>
+        <w:t>» в последствии можно будет изменять или добавлять в стейт менеджер переменные для отслеживания.</w:t>
+      </w:r>
+    </w:p>
+    <w:p>
+      <w:pPr>
+        <w:pStyle w:val="15"/>
+        <w:bidi w:val="0"/>
+        <w:rPr>
+          <w:rFonts w:hint="default"/>
+          <w:lang w:val="ru-RU"/>
+        </w:rPr>
+      </w:pPr>
+      <w:r>
+        <w:rPr>
+          <w:rFonts w:hint="default"/>
+          <w:lang w:val="ru-RU"/>
+        </w:rPr>
+        <w:drawing>
+          <wp:inline distT="0" distB="0" distL="114300" distR="114300">
+            <wp:extent cx="3369945" cy="3782060"/>
+            <wp:effectExtent l="0" t="0" r="13335" b="12700"/>
+            <wp:docPr id="25" name="Изображение 25" descr="code"/>
+            <wp:cNvGraphicFramePr>
+              <a:graphicFrameLocks xmlns:a="http://schemas.openxmlformats.org/drawingml/2006/main" noChangeAspect="1"/>
+            </wp:cNvGraphicFramePr>
+            <a:graphic xmlns:a="http://schemas.openxmlformats.org/drawingml/2006/main">
+              <a:graphicData uri="http://schemas.openxmlformats.org/drawingml/2006/picture">
+                <pic:pic xmlns:pic="http://schemas.openxmlformats.org/drawingml/2006/picture">
+                  <pic:nvPicPr>
+                    <pic:cNvPr id="25" name="Изображение 25" descr="code"/>
+                    <pic:cNvPicPr>
+                      <a:picLocks noChangeAspect="1"/>
+                    </pic:cNvPicPr>
+                  </pic:nvPicPr>
+                  <pic:blipFill>
+                    <a:blip r:embed="rId33"/>
+                    <a:stretch>
+                      <a:fillRect/>
+                    </a:stretch>
+                  </pic:blipFill>
+                  <pic:spPr>
+                    <a:xfrm>
+                      <a:off x="0" y="0"/>
+                      <a:ext cx="3369945" cy="3782060"/>
+                    </a:xfrm>
+                    <a:prstGeom prst="rect">
+                      <a:avLst/>
+                    </a:prstGeom>
+                  </pic:spPr>
+                </pic:pic>
+              </a:graphicData>
+            </a:graphic>
+          </wp:inline>
+        </w:drawing>
+      </w:r>
+    </w:p>
+    <w:p>
+      <w:pPr>
+        <w:pStyle w:val="13"/>
+        <w:bidi w:val="0"/>
+        <w:rPr>
+          <w:lang w:val="ru-RU"/>
+        </w:rPr>
+      </w:pPr>
+      <w:r>
+        <w:t xml:space="preserve">Изображение </w:t>
+      </w:r>
+      <w:r>
+        <w:fldChar w:fldCharType="begin"/>
+      </w:r>
+      <w:r>
+        <w:instrText xml:space="preserve"> SEQ Изображение \* ARABIC </w:instrText>
+      </w:r>
+      <w:r>
+        <w:fldChar w:fldCharType="separate"/>
+      </w:r>
+      <w:r>
+        <w:t>29</w:t>
+      </w:r>
+      <w:r>
+        <w:fldChar w:fldCharType="end"/>
+      </w:r>
+      <w:r>
+        <w:rPr>
+          <w:lang w:val="ru-RU"/>
+        </w:rPr>
+        <w:t xml:space="preserve"> Fetch запрос на сервер по регистрации</w:t>
+      </w:r>
+    </w:p>
+    <w:p>
+      <w:pPr>
+        <w:pStyle w:val="15"/>
+        <w:bidi w:val="0"/>
+        <w:rPr>
+          <w:rFonts w:hint="default"/>
+          <w:lang w:val="en-US"/>
+        </w:rPr>
+      </w:pPr>
+      <w:bookmarkStart w:id="11" w:name="_GoBack"/>
+      <w:r>
+        <w:rPr>
+          <w:rFonts w:hint="default"/>
+          <w:lang w:val="en-US"/>
+        </w:rPr>
+        <w:drawing>
+          <wp:inline distT="0" distB="0" distL="114300" distR="114300">
+            <wp:extent cx="2882265" cy="4005580"/>
+            <wp:effectExtent l="0" t="0" r="13335" b="2540"/>
+            <wp:docPr id="26" name="Изображение 26" descr="code"/>
+            <wp:cNvGraphicFramePr>
+              <a:graphicFrameLocks xmlns:a="http://schemas.openxmlformats.org/drawingml/2006/main" noChangeAspect="1"/>
+            </wp:cNvGraphicFramePr>
+            <a:graphic xmlns:a="http://schemas.openxmlformats.org/drawingml/2006/main">
+              <a:graphicData uri="http://schemas.openxmlformats.org/drawingml/2006/picture">
+                <pic:pic xmlns:pic="http://schemas.openxmlformats.org/drawingml/2006/picture">
+                  <pic:nvPicPr>
+                    <pic:cNvPr id="26" name="Изображение 26" descr="code"/>
+                    <pic:cNvPicPr>
+                      <a:picLocks noChangeAspect="1"/>
+                    </pic:cNvPicPr>
+                  </pic:nvPicPr>
+                  <pic:blipFill>
+                    <a:blip r:embed="rId34"/>
+                    <a:stretch>
+                      <a:fillRect/>
+                    </a:stretch>
+                  </pic:blipFill>
+                  <pic:spPr>
+                    <a:xfrm>
+                      <a:off x="0" y="0"/>
+                      <a:ext cx="2882265" cy="4005580"/>
+                    </a:xfrm>
+                    <a:prstGeom prst="rect">
+                      <a:avLst/>
+                    </a:prstGeom>
+                  </pic:spPr>
+                </pic:pic>
+              </a:graphicData>
+            </a:graphic>
+          </wp:inline>
+        </w:drawing>
+      </w:r>
+      <w:bookmarkEnd w:id="11"/>
+    </w:p>
+    <w:p>
+      <w:pPr>
+        <w:pStyle w:val="13"/>
+        <w:bidi w:val="0"/>
+        <w:rPr>
+          <w:lang w:val="ru-RU"/>
+        </w:rPr>
+      </w:pPr>
+      <w:r>
+        <w:t xml:space="preserve">Изображение </w:t>
+      </w:r>
+      <w:r>
+        <w:fldChar w:fldCharType="begin"/>
+      </w:r>
+      <w:r>
+        <w:instrText xml:space="preserve"> SEQ Изображение \* ARABIC </w:instrText>
+      </w:r>
+      <w:r>
+        <w:fldChar w:fldCharType="separate"/>
+      </w:r>
+      <w:r>
+        <w:t>30</w:t>
+      </w:r>
+      <w:r>
+        <w:fldChar w:fldCharType="end"/>
+      </w:r>
+      <w:r>
+        <w:rPr>
+          <w:lang w:val="ru-RU"/>
+        </w:rPr>
+        <w:t xml:space="preserve"> Структура пользователя в Redux</w:t>
+      </w:r>
+    </w:p>
+    <w:p>
+      <w:pPr>
+        <w:pStyle w:val="12"/>
+        <w:bidi w:val="0"/>
+        <w:rPr>
+          <w:rFonts w:hint="default"/>
+          <w:lang w:val="en-US"/>
+        </w:rPr>
+      </w:pPr>
+      <w:r>
+        <w:rPr>
+          <w:rFonts w:hint="default"/>
+          <w:lang w:val="ru-RU"/>
+        </w:rPr>
+        <w:t>С</w:t>
       </w:r>
     </w:p>
     <w:p>
@@ -11132,7 +12071,7 @@
                     </pic:cNvPicPr>
                   </pic:nvPicPr>
                   <pic:blipFill>
-                    <a:blip r:embed="rId30"/>
+                    <a:blip r:embed="rId35"/>
                     <a:stretch>
                       <a:fillRect/>
                     </a:stretch>
@@ -11178,7 +12117,7 @@
         <w:fldChar w:fldCharType="separate"/>
       </w:r>
       <w:r>
-        <w:t>26</w:t>
+        <w:t>31</w:t>
       </w:r>
       <w:r>
         <w:fldChar w:fldCharType="end"/>
@@ -11491,7 +12430,7 @@
                     </pic:cNvPicPr>
                   </pic:nvPicPr>
                   <pic:blipFill>
-                    <a:blip r:embed="rId31"/>
+                    <a:blip r:embed="rId36"/>
                     <a:stretch>
                       <a:fillRect/>
                     </a:stretch>
@@ -11534,7 +12473,7 @@
         <w:fldChar w:fldCharType="separate"/>
       </w:r>
       <w:r>
-        <w:t>27</w:t>
+        <w:t>32</w:t>
       </w:r>
       <w:r>
         <w:fldChar w:fldCharType="end"/>
@@ -11664,7 +12603,7 @@
                     </pic:cNvPicPr>
                   </pic:nvPicPr>
                   <pic:blipFill>
-                    <a:blip r:embed="rId32"/>
+                    <a:blip r:embed="rId37"/>
                     <a:stretch>
                       <a:fillRect/>
                     </a:stretch>
@@ -11711,7 +12650,7 @@
         <w:fldChar w:fldCharType="separate"/>
       </w:r>
       <w:r>
-        <w:t>28</w:t>
+        <w:t>33</w:t>
       </w:r>
       <w:r>
         <w:fldChar w:fldCharType="end"/>

</xml_diff>